<commit_message>
Version final del informe
</commit_message>
<xml_diff>
--- a/Informe TP Integrador.docx
+++ b/Informe TP Integrador.docx
@@ -1,6 +1,6 @@
 
 <file path=word/document.xml><?xml version="1.0" encoding="utf-8"?>
-<w:document xmlns:wpc="http://schemas.microsoft.com/office/word/2010/wordprocessingCanvas" xmlns:cx="http://schemas.microsoft.com/office/drawing/2014/chartex" xmlns:cx1="http://schemas.microsoft.com/office/drawing/2015/9/8/chartex" xmlns:cx2="http://schemas.microsoft.com/office/drawing/2015/10/21/chartex" xmlns:cx3="http://schemas.microsoft.com/office/drawing/2016/5/9/chartex" xmlns:cx4="http://schemas.microsoft.com/office/drawing/2016/5/10/chartex" xmlns:cx5="http://schemas.microsoft.com/office/drawing/2016/5/11/chartex" xmlns:cx6="http://schemas.microsoft.com/office/drawing/2016/5/12/chartex" xmlns:cx7="http://schemas.microsoft.com/office/drawing/2016/5/13/chartex" xmlns:cx8="http://schemas.microsoft.com/office/drawing/2016/5/14/chartex" xmlns:mc="http://schemas.openxmlformats.org/markup-compatibility/2006" xmlns:aink="http://schemas.microsoft.com/office/drawing/2016/ink" xmlns:am3d="http://schemas.microsoft.com/office/drawing/2017/model3d" xmlns:o="urn:schemas-microsoft-com:office:office" xmlns:oel="http://schemas.microsoft.com/office/2019/extlst" xmlns:r="http://schemas.openxmlformats.org/officeDocument/2006/relationships" xmlns:m="http://schemas.openxmlformats.org/officeDocument/2006/math" xmlns:v="urn:schemas-microsoft-com:vml" xmlns:wp14="http://schemas.microsoft.com/office/word/2010/wordprocessingDrawing" xmlns:wp="http://schemas.openxmlformats.org/drawingml/2006/wordprocessingDrawing" xmlns:w10="urn:schemas-microsoft-com:office:word" xmlns:w="http://schemas.openxmlformats.org/wordprocessingml/2006/main" xmlns:w14="http://schemas.microsoft.com/office/word/2010/wordml" xmlns:w15="http://schemas.microsoft.com/office/word/2012/wordml" xmlns:w16cex="http://schemas.microsoft.com/office/word/2018/wordml/cex" xmlns:w16cid="http://schemas.microsoft.com/office/word/2016/wordml/cid" xmlns:w16="http://schemas.microsoft.com/office/word/2018/wordml" xmlns:w16du="http://schemas.microsoft.com/office/word/2023/wordml/word16du" xmlns:w16sdtdh="http://schemas.microsoft.com/office/word/2020/wordml/sdtdatahash" xmlns:w16se="http://schemas.microsoft.com/office/word/2015/wordml/symex" xmlns:wpg="http://schemas.microsoft.com/office/word/2010/wordprocessingGroup" xmlns:wpi="http://schemas.microsoft.com/office/word/2010/wordprocessingInk" xmlns:wne="http://schemas.microsoft.com/office/word/2006/wordml" xmlns:wps="http://schemas.microsoft.com/office/word/2010/wordprocessingShape" mc:Ignorable="w14 w15 w16se w16cid w16 w16cex w16sdtdh w16du wp14">
+<w:document xmlns:wpc="http://schemas.microsoft.com/office/word/2010/wordprocessingCanvas" xmlns:cx="http://schemas.microsoft.com/office/drawing/2014/chartex" xmlns:cx1="http://schemas.microsoft.com/office/drawing/2015/9/8/chartex" xmlns:cx2="http://schemas.microsoft.com/office/drawing/2015/10/21/chartex" xmlns:cx3="http://schemas.microsoft.com/office/drawing/2016/5/9/chartex" xmlns:cx4="http://schemas.microsoft.com/office/drawing/2016/5/10/chartex" xmlns:cx5="http://schemas.microsoft.com/office/drawing/2016/5/11/chartex" xmlns:cx6="http://schemas.microsoft.com/office/drawing/2016/5/12/chartex" xmlns:cx7="http://schemas.microsoft.com/office/drawing/2016/5/13/chartex" xmlns:cx8="http://schemas.microsoft.com/office/drawing/2016/5/14/chartex" xmlns:mc="http://schemas.openxmlformats.org/markup-compatibility/2006" xmlns:aink="http://schemas.microsoft.com/office/drawing/2016/ink" xmlns:am3d="http://schemas.microsoft.com/office/drawing/2017/model3d" xmlns:o="urn:schemas-microsoft-com:office:office" xmlns:oel="http://schemas.microsoft.com/office/2019/extlst" xmlns:r="http://schemas.openxmlformats.org/officeDocument/2006/relationships" xmlns:m="http://schemas.openxmlformats.org/officeDocument/2006/math" xmlns:v="urn:schemas-microsoft-com:vml" xmlns:wp14="http://schemas.microsoft.com/office/word/2010/wordprocessingDrawing" xmlns:wp="http://schemas.openxmlformats.org/drawingml/2006/wordprocessingDrawing" xmlns:w10="urn:schemas-microsoft-com:office:word" xmlns:w="http://schemas.openxmlformats.org/wordprocessingml/2006/main" xmlns:w14="http://schemas.microsoft.com/office/word/2010/wordml" xmlns:w15="http://schemas.microsoft.com/office/word/2012/wordml" xmlns:w16cex="http://schemas.microsoft.com/office/word/2018/wordml/cex" xmlns:w16cid="http://schemas.microsoft.com/office/word/2016/wordml/cid" xmlns:w16="http://schemas.microsoft.com/office/word/2018/wordml" xmlns:w16sdtdh="http://schemas.microsoft.com/office/word/2020/wordml/sdtdatahash" xmlns:w16se="http://schemas.microsoft.com/office/word/2015/wordml/symex" xmlns:wpg="http://schemas.microsoft.com/office/word/2010/wordprocessingGroup" xmlns:wpi="http://schemas.microsoft.com/office/word/2010/wordprocessingInk" xmlns:wne="http://schemas.microsoft.com/office/word/2006/wordml" xmlns:wps="http://schemas.microsoft.com/office/word/2010/wordprocessingShape" mc:Ignorable="w14 w15 w16se w16cid w16 w16cex w16sdtdh wp14">
   <w:body>
     <w:p>
       <w:pPr>
@@ -1302,199 +1302,6 @@
         <w:jc w:val="both"/>
         <w:rPr>
           <w:rFonts w:eastAsia="Times New Roman" w:cs="Times New Roman"/>
-          <w:noProof/>
-          <w:kern w:val="0"/>
-          <w:sz w:val="24"/>
-          <w:szCs w:val="24"/>
-          <w:lang w:eastAsia="es-AR"/>
-          <w14:ligatures w14:val="none"/>
-        </w:rPr>
-      </w:pPr>
-      <w:r>
-        <w:rPr>
-          <w:rFonts w:eastAsia="Times New Roman" w:cs="Times New Roman"/>
-          <w:noProof/>
-          <w:kern w:val="0"/>
-          <w:sz w:val="24"/>
-          <w:szCs w:val="24"/>
-          <w:lang w:eastAsia="es-AR"/>
-          <w14:ligatures w14:val="none"/>
-        </w:rPr>
-        <w:br w:type="page"/>
-      </w:r>
-    </w:p>
-    <w:p>
-      <w:pPr>
-        <w:spacing w:after="0" w:line="360" w:lineRule="auto"/>
-        <w:jc w:val="both"/>
-        <w:rPr>
-          <w:rFonts w:eastAsia="Times New Roman" w:cs="Times New Roman"/>
-          <w:kern w:val="0"/>
-          <w:sz w:val="24"/>
-          <w:szCs w:val="24"/>
-          <w:lang w:eastAsia="es-AR"/>
-          <w14:ligatures w14:val="none"/>
-        </w:rPr>
-      </w:pPr>
-      <w:r>
-        <w:rPr>
-          <w:rFonts w:eastAsia="Times New Roman" w:cs="Times New Roman"/>
-          <w:kern w:val="0"/>
-          <w:sz w:val="24"/>
-          <w:szCs w:val="24"/>
-          <w:lang w:eastAsia="es-AR"/>
-          <w14:ligatures w14:val="none"/>
-        </w:rPr>
-        <w:lastRenderedPageBreak/>
-        <w:t xml:space="preserve">Como se puede ver, la constante </w:t>
-      </w:r>
-      <m:oMath>
-        <m:sSub>
-          <m:sSubPr>
-            <m:ctrlPr>
-              <w:rPr>
-                <w:rFonts w:ascii="Cambria Math" w:eastAsia="Times New Roman" w:hAnsi="Cambria Math" w:cs="Times New Roman"/>
-                <w:i/>
-                <w:kern w:val="0"/>
-                <w:sz w:val="24"/>
-                <w:szCs w:val="24"/>
-                <w:lang w:eastAsia="es-AR"/>
-                <w14:ligatures w14:val="none"/>
-              </w:rPr>
-            </m:ctrlPr>
-          </m:sSubPr>
-          <m:e>
-            <m:r>
-              <w:rPr>
-                <w:rFonts w:ascii="Cambria Math" w:eastAsia="Times New Roman" w:hAnsi="Cambria Math" w:cs="Times New Roman"/>
-                <w:kern w:val="0"/>
-                <w:sz w:val="24"/>
-                <w:szCs w:val="24"/>
-                <w:lang w:eastAsia="es-AR"/>
-                <w14:ligatures w14:val="none"/>
-              </w:rPr>
-              <m:t>c</m:t>
-            </m:r>
-          </m:e>
-          <m:sub>
-            <m:r>
-              <w:rPr>
-                <w:rFonts w:ascii="Cambria Math" w:eastAsia="Times New Roman" w:hAnsi="Cambria Math" w:cs="Times New Roman"/>
-                <w:kern w:val="0"/>
-                <w:sz w:val="24"/>
-                <w:szCs w:val="24"/>
-                <w:lang w:eastAsia="es-AR"/>
-                <w14:ligatures w14:val="none"/>
-              </w:rPr>
-              <m:t>3</m:t>
-            </m:r>
-          </m:sub>
-        </m:sSub>
-      </m:oMath>
-      <w:r>
-        <w:rPr>
-          <w:rFonts w:eastAsia="Times New Roman" w:cs="Times New Roman"/>
-          <w:kern w:val="0"/>
-          <w:sz w:val="24"/>
-          <w:szCs w:val="24"/>
-          <w:lang w:eastAsia="es-AR"/>
-          <w14:ligatures w14:val="none"/>
-        </w:rPr>
-        <w:t xml:space="preserve"> </w:t>
-      </w:r>
-      <w:r>
-        <w:rPr>
-          <w:rFonts w:eastAsia="Times New Roman" w:cs="Times New Roman"/>
-          <w:kern w:val="0"/>
-          <w:sz w:val="24"/>
-          <w:szCs w:val="24"/>
-          <w:lang w:eastAsia="es-AR"/>
-          <w14:ligatures w14:val="none"/>
-        </w:rPr>
-        <w:t xml:space="preserve"> con una aproximación inicial </w:t>
-      </w:r>
-      <m:oMath>
-        <m:sSub>
-          <m:sSubPr>
-            <m:ctrlPr>
-              <w:rPr>
-                <w:rFonts w:ascii="Cambria Math" w:eastAsia="Times New Roman" w:hAnsi="Cambria Math" w:cs="Times New Roman"/>
-                <w:i/>
-                <w:kern w:val="0"/>
-                <w:sz w:val="24"/>
-                <w:szCs w:val="24"/>
-                <w:lang w:eastAsia="es-AR"/>
-                <w14:ligatures w14:val="none"/>
-              </w:rPr>
-            </m:ctrlPr>
-          </m:sSubPr>
-          <m:e>
-            <m:r>
-              <w:rPr>
-                <w:rFonts w:ascii="Cambria Math" w:eastAsia="Times New Roman" w:hAnsi="Cambria Math" w:cs="Times New Roman"/>
-                <w:kern w:val="0"/>
-                <w:sz w:val="24"/>
-                <w:szCs w:val="24"/>
-                <w:lang w:eastAsia="es-AR"/>
-                <w14:ligatures w14:val="none"/>
-              </w:rPr>
-              <m:t>c</m:t>
-            </m:r>
-          </m:e>
-          <m:sub>
-            <m:r>
-              <w:rPr>
-                <w:rFonts w:ascii="Cambria Math" w:eastAsia="Times New Roman" w:hAnsi="Cambria Math" w:cs="Times New Roman"/>
-                <w:kern w:val="0"/>
-                <w:sz w:val="24"/>
-                <w:szCs w:val="24"/>
-                <w:lang w:eastAsia="es-AR"/>
-                <w14:ligatures w14:val="none"/>
-              </w:rPr>
-              <m:t>3</m:t>
-            </m:r>
-          </m:sub>
-        </m:sSub>
-        <m:r>
-          <w:rPr>
-            <w:rFonts w:ascii="Cambria Math" w:eastAsia="Times New Roman" w:hAnsi="Cambria Math" w:cs="Times New Roman"/>
-            <w:kern w:val="0"/>
-            <w:sz w:val="24"/>
-            <w:szCs w:val="24"/>
-            <w:lang w:eastAsia="es-AR"/>
-            <w14:ligatures w14:val="none"/>
-          </w:rPr>
-          <m:t>=0,16</m:t>
-        </m:r>
-      </m:oMath>
-      <w:r>
-        <w:rPr>
-          <w:rFonts w:eastAsia="Times New Roman" w:cs="Times New Roman"/>
-          <w:kern w:val="0"/>
-          <w:sz w:val="24"/>
-          <w:szCs w:val="24"/>
-          <w:lang w:eastAsia="es-AR"/>
-          <w14:ligatures w14:val="none"/>
-        </w:rPr>
-        <w:t xml:space="preserve"> </w:t>
-      </w:r>
-      <w:r>
-        <w:rPr>
-          <w:rFonts w:eastAsia="Times New Roman" w:cs="Times New Roman"/>
-          <w:kern w:val="0"/>
-          <w:sz w:val="24"/>
-          <w:szCs w:val="24"/>
-          <w:lang w:eastAsia="es-AR"/>
-          <w14:ligatures w14:val="none"/>
-        </w:rPr>
-        <w:t xml:space="preserve">no hace más que crecer </w:t>
-      </w:r>
-    </w:p>
-    <w:p>
-      <w:pPr>
-        <w:spacing w:after="0" w:line="240" w:lineRule="auto"/>
-        <w:rPr>
-          <w:rFonts w:ascii="Times New Roman" w:eastAsia="Times New Roman" w:hAnsi="Times New Roman" w:cs="Times New Roman"/>
           <w:kern w:val="0"/>
           <w:sz w:val="24"/>
           <w:szCs w:val="24"/>
@@ -1513,9 +1320,17 @@
           <w14:ligatures w14:val="none"/>
         </w:rPr>
         <w:drawing>
-          <wp:inline distT="0" distB="0" distL="0" distR="0" wp14:anchorId="29483F6E" wp14:editId="0EA0D1F7">
+          <wp:anchor distT="0" distB="0" distL="114300" distR="114300" simplePos="0" relativeHeight="251660288" behindDoc="0" locked="0" layoutInCell="1" allowOverlap="1" wp14:anchorId="664DCCD3" wp14:editId="3ED3EE6D">
+            <wp:simplePos x="0" y="0"/>
+            <wp:positionH relativeFrom="margin">
+              <wp:align>right</wp:align>
+            </wp:positionH>
+            <wp:positionV relativeFrom="paragraph">
+              <wp:posOffset>626110</wp:posOffset>
+            </wp:positionV>
             <wp:extent cx="5400040" cy="4050030"/>
             <wp:effectExtent l="0" t="0" r="0" b="7620"/>
+            <wp:wrapTopAndBottom/>
             <wp:docPr id="1527297888" name="Imagen 4" descr="Gráfico, Gráfico de líneas&#10;&#10;Descripción generada automáticamente"/>
             <wp:cNvGraphicFramePr>
               <a:graphicFrameLocks xmlns:a="http://schemas.openxmlformats.org/drawingml/2006/main" noChangeAspect="1"/>
@@ -1558,16 +1373,191 @@
                 </pic:pic>
               </a:graphicData>
             </a:graphic>
-          </wp:inline>
+          </wp:anchor>
         </w:drawing>
+      </w:r>
+      <w:r>
+        <w:rPr>
+          <w:rFonts w:eastAsia="Times New Roman" w:cs="Times New Roman"/>
+          <w:kern w:val="0"/>
+          <w:sz w:val="24"/>
+          <w:szCs w:val="24"/>
+          <w:lang w:eastAsia="es-AR"/>
+          <w14:ligatures w14:val="none"/>
+        </w:rPr>
+        <w:t xml:space="preserve">Como se puede ver, la constante </w:t>
+      </w:r>
+      <m:oMath>
+        <m:sSub>
+          <m:sSubPr>
+            <m:ctrlPr>
+              <w:rPr>
+                <w:rFonts w:ascii="Cambria Math" w:eastAsia="Times New Roman" w:hAnsi="Cambria Math" w:cs="Times New Roman"/>
+                <w:i/>
+                <w:kern w:val="0"/>
+                <w:sz w:val="24"/>
+                <w:szCs w:val="24"/>
+                <w:lang w:eastAsia="es-AR"/>
+                <w14:ligatures w14:val="none"/>
+              </w:rPr>
+            </m:ctrlPr>
+          </m:sSubPr>
+          <m:e>
+            <m:r>
+              <w:rPr>
+                <w:rFonts w:ascii="Cambria Math" w:eastAsia="Times New Roman" w:hAnsi="Cambria Math" w:cs="Times New Roman"/>
+                <w:kern w:val="0"/>
+                <w:sz w:val="24"/>
+                <w:szCs w:val="24"/>
+                <w:lang w:eastAsia="es-AR"/>
+                <w14:ligatures w14:val="none"/>
+              </w:rPr>
+              <m:t>c</m:t>
+            </m:r>
+          </m:e>
+          <m:sub>
+            <m:r>
+              <w:rPr>
+                <w:rFonts w:ascii="Cambria Math" w:eastAsia="Times New Roman" w:hAnsi="Cambria Math" w:cs="Times New Roman"/>
+                <w:kern w:val="0"/>
+                <w:sz w:val="24"/>
+                <w:szCs w:val="24"/>
+                <w:lang w:eastAsia="es-AR"/>
+                <w14:ligatures w14:val="none"/>
+              </w:rPr>
+              <m:t>3</m:t>
+            </m:r>
+          </m:sub>
+        </m:sSub>
+      </m:oMath>
+      <w:r>
+        <w:rPr>
+          <w:rFonts w:eastAsia="Times New Roman" w:cs="Times New Roman"/>
+          <w:kern w:val="0"/>
+          <w:sz w:val="24"/>
+          <w:szCs w:val="24"/>
+          <w:lang w:eastAsia="es-AR"/>
+          <w14:ligatures w14:val="none"/>
+        </w:rPr>
+        <w:t xml:space="preserve"> </w:t>
+      </w:r>
+      <w:r>
+        <w:rPr>
+          <w:rFonts w:eastAsia="Times New Roman" w:cs="Times New Roman"/>
+          <w:kern w:val="0"/>
+          <w:sz w:val="24"/>
+          <w:szCs w:val="24"/>
+          <w:lang w:eastAsia="es-AR"/>
+          <w14:ligatures w14:val="none"/>
+        </w:rPr>
+        <w:t xml:space="preserve"> con una aproximación inicial </w:t>
+      </w:r>
+      <m:oMath>
+        <m:sSub>
+          <m:sSubPr>
+            <m:ctrlPr>
+              <w:rPr>
+                <w:rFonts w:ascii="Cambria Math" w:eastAsia="Times New Roman" w:hAnsi="Cambria Math" w:cs="Times New Roman"/>
+                <w:i/>
+                <w:kern w:val="0"/>
+                <w:sz w:val="24"/>
+                <w:szCs w:val="24"/>
+                <w:lang w:eastAsia="es-AR"/>
+                <w14:ligatures w14:val="none"/>
+              </w:rPr>
+            </m:ctrlPr>
+          </m:sSubPr>
+          <m:e>
+            <m:r>
+              <w:rPr>
+                <w:rFonts w:ascii="Cambria Math" w:eastAsia="Times New Roman" w:hAnsi="Cambria Math" w:cs="Times New Roman"/>
+                <w:kern w:val="0"/>
+                <w:sz w:val="24"/>
+                <w:szCs w:val="24"/>
+                <w:lang w:eastAsia="es-AR"/>
+                <w14:ligatures w14:val="none"/>
+              </w:rPr>
+              <m:t>c</m:t>
+            </m:r>
+          </m:e>
+          <m:sub>
+            <m:r>
+              <w:rPr>
+                <w:rFonts w:ascii="Cambria Math" w:eastAsia="Times New Roman" w:hAnsi="Cambria Math" w:cs="Times New Roman"/>
+                <w:kern w:val="0"/>
+                <w:sz w:val="24"/>
+                <w:szCs w:val="24"/>
+                <w:lang w:eastAsia="es-AR"/>
+                <w14:ligatures w14:val="none"/>
+              </w:rPr>
+              <m:t>3</m:t>
+            </m:r>
+          </m:sub>
+        </m:sSub>
+        <m:r>
+          <w:rPr>
+            <w:rFonts w:ascii="Cambria Math" w:eastAsia="Times New Roman" w:hAnsi="Cambria Math" w:cs="Times New Roman"/>
+            <w:kern w:val="0"/>
+            <w:sz w:val="24"/>
+            <w:szCs w:val="24"/>
+            <w:lang w:eastAsia="es-AR"/>
+            <w14:ligatures w14:val="none"/>
+          </w:rPr>
+          <m:t>=0,16</m:t>
+        </m:r>
+      </m:oMath>
+      <w:r>
+        <w:rPr>
+          <w:rFonts w:eastAsia="Times New Roman" w:cs="Times New Roman"/>
+          <w:kern w:val="0"/>
+          <w:sz w:val="24"/>
+          <w:szCs w:val="24"/>
+          <w:lang w:eastAsia="es-AR"/>
+          <w14:ligatures w14:val="none"/>
+        </w:rPr>
+        <w:t xml:space="preserve"> </w:t>
+      </w:r>
+      <w:r>
+        <w:rPr>
+          <w:rFonts w:eastAsia="Times New Roman" w:cs="Times New Roman"/>
+          <w:kern w:val="0"/>
+          <w:sz w:val="24"/>
+          <w:szCs w:val="24"/>
+          <w:lang w:eastAsia="es-AR"/>
+          <w14:ligatures w14:val="none"/>
+        </w:rPr>
+        <w:t>no hace más</w:t>
+      </w:r>
+      <w:r>
+        <w:rPr>
+          <w:rFonts w:eastAsia="Times New Roman" w:cs="Times New Roman"/>
+          <w:kern w:val="0"/>
+          <w:sz w:val="24"/>
+          <w:szCs w:val="24"/>
+          <w:lang w:eastAsia="es-AR"/>
+          <w14:ligatures w14:val="none"/>
+        </w:rPr>
+        <w:t xml:space="preserve"> </w:t>
+      </w:r>
+      <w:r>
+        <w:rPr>
+          <w:rFonts w:eastAsia="Times New Roman" w:cs="Times New Roman"/>
+          <w:kern w:val="0"/>
+          <w:sz w:val="24"/>
+          <w:szCs w:val="24"/>
+          <w:lang w:eastAsia="es-AR"/>
+          <w14:ligatures w14:val="none"/>
+        </w:rPr>
+        <w:t xml:space="preserve">que crecer </w:t>
       </w:r>
     </w:p>
     <w:p>
       <w:pPr>
-        <w:spacing w:after="0" w:line="360" w:lineRule="auto"/>
+        <w:spacing w:line="360" w:lineRule="auto"/>
         <w:jc w:val="both"/>
         <w:rPr>
           <w:rFonts w:eastAsia="Times New Roman" w:cs="Times New Roman"/>
+          <w:noProof/>
           <w:kern w:val="0"/>
           <w:sz w:val="24"/>
           <w:szCs w:val="24"/>
@@ -1575,29 +1565,17 @@
           <w14:ligatures w14:val="none"/>
         </w:rPr>
       </w:pPr>
-    </w:p>
-    <w:p>
-      <w:pPr>
-        <w:spacing w:after="0" w:line="360" w:lineRule="auto"/>
-        <w:jc w:val="both"/>
+      <w:r>
         <w:rPr>
           <w:rFonts w:eastAsia="Times New Roman" w:cs="Times New Roman"/>
+          <w:noProof/>
           <w:kern w:val="0"/>
           <w:sz w:val="24"/>
           <w:szCs w:val="24"/>
           <w:lang w:eastAsia="es-AR"/>
           <w14:ligatures w14:val="none"/>
         </w:rPr>
-      </w:pPr>
-      <w:r>
-        <w:rPr>
-          <w:rFonts w:eastAsia="Times New Roman" w:cs="Times New Roman"/>
-          <w:kern w:val="0"/>
-          <w:sz w:val="24"/>
-          <w:szCs w:val="24"/>
-          <w:lang w:eastAsia="es-AR"/>
-          <w14:ligatures w14:val="none"/>
-        </w:rPr>
+        <w:lastRenderedPageBreak/>
         <w:drawing>
           <wp:anchor distT="0" distB="0" distL="114300" distR="114300" simplePos="0" relativeHeight="251658240" behindDoc="1" locked="0" layoutInCell="1" allowOverlap="1" wp14:anchorId="002AE352" wp14:editId="5537F588">
             <wp:simplePos x="0" y="0"/>
@@ -1840,7 +1818,6 @@
           <w:lang w:eastAsia="es-AR"/>
           <w14:ligatures w14:val="none"/>
         </w:rPr>
-        <w:lastRenderedPageBreak/>
         <w:t>Además de que todavía se observa que la aproximación de la constante sigue creciendo constantemente:</w:t>
       </w:r>
     </w:p>
@@ -1918,10 +1895,9 @@
     </w:p>
     <w:p>
       <w:pPr>
-        <w:spacing w:after="0" w:line="360" w:lineRule="auto"/>
-        <w:jc w:val="both"/>
-        <w:rPr>
-          <w:rFonts w:eastAsia="Times New Roman" w:cs="Times New Roman"/>
+        <w:spacing w:after="0" w:line="240" w:lineRule="auto"/>
+        <w:rPr>
+          <w:rFonts w:ascii="Times New Roman" w:eastAsia="Times New Roman" w:hAnsi="Times New Roman" w:cs="Times New Roman"/>
           <w:kern w:val="0"/>
           <w:sz w:val="24"/>
           <w:szCs w:val="24"/>
@@ -1932,12 +1908,14 @@
       <w:r>
         <w:rPr>
           <w:rFonts w:eastAsia="Times New Roman" w:cs="Times New Roman"/>
+          <w:noProof/>
           <w:kern w:val="0"/>
           <w:sz w:val="24"/>
           <w:szCs w:val="24"/>
           <w:lang w:eastAsia="es-AR"/>
           <w14:ligatures w14:val="none"/>
         </w:rPr>
+        <w:lastRenderedPageBreak/>
         <w:drawing>
           <wp:anchor distT="0" distB="0" distL="114300" distR="114300" simplePos="0" relativeHeight="251659264" behindDoc="0" locked="0" layoutInCell="1" allowOverlap="1" wp14:anchorId="267AACA7" wp14:editId="07DF3CB5">
             <wp:simplePos x="0" y="0"/>
@@ -2056,18 +2034,7 @@
             <w:lang w:eastAsia="es-AR"/>
             <w14:ligatures w14:val="none"/>
           </w:rPr>
-          <m:t>=1</m:t>
-        </m:r>
-        <m:r>
-          <w:rPr>
-            <w:rFonts w:ascii="Cambria Math" w:eastAsia="Times New Roman" w:hAnsi="Cambria Math" w:cs="Times New Roman"/>
-            <w:kern w:val="0"/>
-            <w:sz w:val="24"/>
-            <w:szCs w:val="24"/>
-            <w:lang w:eastAsia="es-AR"/>
-            <w14:ligatures w14:val="none"/>
-          </w:rPr>
-          <m:t>3</m:t>
+          <m:t>=13</m:t>
         </m:r>
       </m:oMath>
       <w:r>
@@ -2242,14 +2209,1093 @@
     </w:p>
     <w:p>
       <w:pPr>
+        <w:pStyle w:val="Ttulo1"/>
+      </w:pPr>
+      <w:r>
+        <w:t>Comparaciones de los resultados</w:t>
+      </w:r>
+    </w:p>
+    <w:p/>
+    <w:p>
+      <w:pPr>
         <w:spacing w:line="360" w:lineRule="auto"/>
         <w:jc w:val="both"/>
         <w:rPr>
+          <w:sz w:val="24"/>
+          <w:szCs w:val="24"/>
+        </w:rPr>
+      </w:pPr>
+      <w:r>
+        <w:rPr>
+          <w:sz w:val="24"/>
+          <w:szCs w:val="24"/>
+        </w:rPr>
+        <w:t>Pa</w:t>
+      </w:r>
+      <w:r>
+        <w:rPr>
+          <w:sz w:val="24"/>
+          <w:szCs w:val="24"/>
+        </w:rPr>
+        <w:t xml:space="preserve">ra comparar los </w:t>
+      </w:r>
+      <w:r>
+        <w:rPr>
+          <w:sz w:val="24"/>
+          <w:szCs w:val="24"/>
+        </w:rPr>
+        <w:t>resultados, calculamos</w:t>
+      </w:r>
+      <w:r>
+        <w:rPr>
+          <w:sz w:val="24"/>
+          <w:szCs w:val="24"/>
+        </w:rPr>
+        <w:t xml:space="preserve"> el error cuadrático medio </w:t>
+      </w:r>
+      <w:r>
+        <w:rPr>
+          <w:sz w:val="24"/>
+          <w:szCs w:val="24"/>
+        </w:rPr>
+        <w:t>(</w:t>
+      </w:r>
+      <w:r>
+        <w:rPr>
+          <w:sz w:val="24"/>
+          <w:szCs w:val="24"/>
+        </w:rPr>
+        <w:t>ECM</w:t>
+      </w:r>
+      <w:r>
+        <w:rPr>
+          <w:sz w:val="24"/>
+          <w:szCs w:val="24"/>
+        </w:rPr>
+        <w:t>)</w:t>
+      </w:r>
+      <w:r>
+        <w:rPr>
+          <w:sz w:val="24"/>
+          <w:szCs w:val="24"/>
+        </w:rPr>
+        <w:t xml:space="preserve"> del </w:t>
+      </w:r>
+      <w:r>
+        <w:rPr>
+          <w:sz w:val="24"/>
+          <w:szCs w:val="24"/>
+        </w:rPr>
+        <w:t>ajuste</w:t>
+      </w:r>
+      <w:r>
+        <w:rPr>
+          <w:sz w:val="24"/>
+          <w:szCs w:val="24"/>
+        </w:rPr>
+        <w:t xml:space="preserve"> y de</w:t>
+      </w:r>
+      <w:r>
+        <w:rPr>
+          <w:sz w:val="24"/>
+          <w:szCs w:val="24"/>
+        </w:rPr>
+        <w:t xml:space="preserve"> la solución de la ecuación de conducción de calor</w:t>
+      </w:r>
+      <w:r>
+        <w:rPr>
+          <w:sz w:val="24"/>
+          <w:szCs w:val="24"/>
+        </w:rPr>
+        <w:t xml:space="preserve"> con respecto a la tabla empírica </w:t>
+      </w:r>
+      <w:r>
+        <w:rPr>
+          <w:sz w:val="24"/>
+          <w:szCs w:val="24"/>
+        </w:rPr>
+        <w:t>de temperaturas</w:t>
+      </w:r>
+      <w:r>
+        <w:rPr>
+          <w:sz w:val="24"/>
+          <w:szCs w:val="24"/>
+        </w:rPr>
+        <w:t>.</w:t>
+      </w:r>
+    </w:p>
+    <w:p>
+      <w:pPr>
+        <w:spacing w:line="360" w:lineRule="auto"/>
+        <w:jc w:val="both"/>
+        <w:rPr>
+          <w:sz w:val="24"/>
+          <w:szCs w:val="24"/>
+        </w:rPr>
+      </w:pPr>
+      <w:r>
+        <w:rPr>
+          <w:sz w:val="24"/>
+          <w:szCs w:val="24"/>
+        </w:rPr>
+        <w:t>E</w:t>
+      </w:r>
+      <w:r>
+        <w:rPr>
+          <w:sz w:val="24"/>
+          <w:szCs w:val="24"/>
+        </w:rPr>
+        <w:t xml:space="preserve">l ECM </w:t>
+      </w:r>
+      <w:r>
+        <w:rPr>
+          <w:sz w:val="24"/>
+          <w:szCs w:val="24"/>
+        </w:rPr>
+        <w:t>del ajuste</w:t>
+      </w:r>
+      <w:r>
+        <w:rPr>
+          <w:sz w:val="24"/>
+          <w:szCs w:val="24"/>
+        </w:rPr>
+        <w:t xml:space="preserve"> dio</w:t>
+      </w:r>
+      <w:r>
+        <w:rPr>
           <w:rFonts w:eastAsiaTheme="minorEastAsia"/>
           <w:sz w:val="24"/>
           <w:szCs w:val="24"/>
         </w:rPr>
+        <w:t xml:space="preserve"> </w:t>
+      </w:r>
+      <m:oMath>
+        <m:r>
+          <w:rPr>
+            <w:rFonts w:ascii="Cambria Math" w:hAnsi="Cambria Math"/>
+            <w:sz w:val="24"/>
+            <w:szCs w:val="24"/>
+          </w:rPr>
+          <m:t>535 °</m:t>
+        </m:r>
+        <m:sSup>
+          <m:sSupPr>
+            <m:ctrlPr>
+              <w:rPr>
+                <w:rFonts w:ascii="Cambria Math" w:hAnsi="Cambria Math"/>
+                <w:i/>
+                <w:sz w:val="24"/>
+                <w:szCs w:val="24"/>
+              </w:rPr>
+            </m:ctrlPr>
+          </m:sSupPr>
+          <m:e>
+            <m:r>
+              <w:rPr>
+                <w:rFonts w:ascii="Cambria Math" w:hAnsi="Cambria Math"/>
+                <w:sz w:val="24"/>
+                <w:szCs w:val="24"/>
+              </w:rPr>
+              <m:t>C</m:t>
+            </m:r>
+          </m:e>
+          <m:sup>
+            <m:r>
+              <w:rPr>
+                <w:rFonts w:ascii="Cambria Math" w:hAnsi="Cambria Math"/>
+                <w:sz w:val="24"/>
+                <w:szCs w:val="24"/>
+              </w:rPr>
+              <m:t>2</m:t>
+            </m:r>
+          </m:sup>
+        </m:sSup>
+      </m:oMath>
+      <w:r>
+        <w:rPr>
+          <w:sz w:val="24"/>
+          <w:szCs w:val="24"/>
+        </w:rPr>
+        <w:t xml:space="preserve"> </w:t>
+      </w:r>
+      <w:r>
+        <w:rPr>
+          <w:sz w:val="24"/>
+          <w:szCs w:val="24"/>
+        </w:rPr>
+        <w:t xml:space="preserve">y </w:t>
+      </w:r>
+      <w:r>
+        <w:rPr>
+          <w:sz w:val="24"/>
+          <w:szCs w:val="24"/>
+        </w:rPr>
+        <w:t>poco se pude mejorar eligiendo mejores condiciones iniciales, o calculando durante mas iteraciones.</w:t>
+      </w:r>
+    </w:p>
+    <w:p>
+      <w:pPr>
+        <w:spacing w:line="360" w:lineRule="auto"/>
+        <w:jc w:val="both"/>
+        <w:rPr>
+          <w:sz w:val="24"/>
+          <w:szCs w:val="24"/>
+        </w:rPr>
       </w:pPr>
+      <w:r>
+        <w:rPr>
+          <w:sz w:val="24"/>
+          <w:szCs w:val="24"/>
+        </w:rPr>
+        <w:t xml:space="preserve">Usando </w:t>
+      </w:r>
+      <w:r>
+        <w:rPr>
+          <w:sz w:val="24"/>
+          <w:szCs w:val="24"/>
+        </w:rPr>
+        <w:t xml:space="preserve">el criterio de </w:t>
+      </w:r>
+      <w:r>
+        <w:rPr>
+          <w:sz w:val="24"/>
+          <w:szCs w:val="24"/>
+        </w:rPr>
+        <w:t>V</w:t>
+      </w:r>
+      <w:r>
+        <w:rPr>
+          <w:sz w:val="24"/>
+          <w:szCs w:val="24"/>
+        </w:rPr>
+        <w:t xml:space="preserve">on Newman para determinar </w:t>
+      </w:r>
+      <w:r>
+        <w:rPr>
+          <w:sz w:val="24"/>
+          <w:szCs w:val="24"/>
+        </w:rPr>
+        <w:t xml:space="preserve">los </w:t>
+      </w:r>
+      <m:oMath>
+        <m:r>
+          <m:rPr>
+            <m:sty m:val="p"/>
+          </m:rPr>
+          <w:rPr>
+            <w:rFonts w:ascii="Cambria Math" w:hAnsi="Cambria Math"/>
+            <w:sz w:val="24"/>
+            <w:szCs w:val="24"/>
+          </w:rPr>
+          <m:t>Δ</m:t>
+        </m:r>
+        <m:r>
+          <w:rPr>
+            <w:rFonts w:ascii="Cambria Math" w:hAnsi="Cambria Math"/>
+            <w:sz w:val="24"/>
+            <w:szCs w:val="24"/>
+          </w:rPr>
+          <m:t xml:space="preserve">x y </m:t>
+        </m:r>
+        <m:r>
+          <m:rPr>
+            <m:sty m:val="p"/>
+          </m:rPr>
+          <w:rPr>
+            <w:rFonts w:ascii="Cambria Math" w:hAnsi="Cambria Math"/>
+            <w:sz w:val="24"/>
+            <w:szCs w:val="24"/>
+          </w:rPr>
+          <m:t>Δ</m:t>
+        </m:r>
+        <m:r>
+          <w:rPr>
+            <w:rFonts w:ascii="Cambria Math" w:hAnsi="Cambria Math"/>
+            <w:sz w:val="24"/>
+            <w:szCs w:val="24"/>
+          </w:rPr>
+          <m:t xml:space="preserve">t </m:t>
+        </m:r>
+      </m:oMath>
+      <w:r>
+        <w:rPr>
+          <w:sz w:val="24"/>
+          <w:szCs w:val="24"/>
+        </w:rPr>
+        <w:t xml:space="preserve"> sin sufrir inestabilidad nos arrojó que para un </w:t>
+      </w:r>
+      <m:oMath>
+        <m:r>
+          <m:rPr>
+            <m:sty m:val="p"/>
+          </m:rPr>
+          <w:rPr>
+            <w:rFonts w:ascii="Cambria Math" w:hAnsi="Cambria Math"/>
+            <w:sz w:val="24"/>
+            <w:szCs w:val="24"/>
+          </w:rPr>
+          <m:t>Δ</m:t>
+        </m:r>
+        <m:r>
+          <w:rPr>
+            <w:rFonts w:ascii="Cambria Math" w:hAnsi="Cambria Math"/>
+            <w:sz w:val="24"/>
+            <w:szCs w:val="24"/>
+          </w:rPr>
+          <m:t>x=0,05m</m:t>
+        </m:r>
+      </m:oMath>
+      <w:r>
+        <w:rPr>
+          <w:sz w:val="24"/>
+          <w:szCs w:val="24"/>
+        </w:rPr>
+        <w:t xml:space="preserve"> fijo</w:t>
+      </w:r>
+      <w:r>
+        <w:rPr>
+          <w:sz w:val="24"/>
+          <w:szCs w:val="24"/>
+        </w:rPr>
+        <w:t>,</w:t>
+      </w:r>
+      <w:r>
+        <w:rPr>
+          <w:sz w:val="24"/>
+          <w:szCs w:val="24"/>
+        </w:rPr>
+        <w:t xml:space="preserve"> el </w:t>
+      </w:r>
+      <m:oMath>
+        <m:r>
+          <m:rPr>
+            <m:sty m:val="p"/>
+          </m:rPr>
+          <w:rPr>
+            <w:rFonts w:ascii="Cambria Math" w:hAnsi="Cambria Math"/>
+            <w:sz w:val="24"/>
+            <w:szCs w:val="24"/>
+          </w:rPr>
+          <m:t>Δ</m:t>
+        </m:r>
+        <m:r>
+          <w:rPr>
+            <w:rFonts w:ascii="Cambria Math" w:hAnsi="Cambria Math"/>
+            <w:sz w:val="24"/>
+            <w:szCs w:val="24"/>
+          </w:rPr>
+          <m:t>t</m:t>
+        </m:r>
+      </m:oMath>
+      <w:r>
+        <w:rPr>
+          <w:sz w:val="24"/>
+          <w:szCs w:val="24"/>
+        </w:rPr>
+        <w:t xml:space="preserve"> debería ser menor a</w:t>
+      </w:r>
+      <w:r>
+        <w:rPr>
+          <w:sz w:val="24"/>
+          <w:szCs w:val="24"/>
+        </w:rPr>
+        <w:t xml:space="preserve"> </w:t>
+      </w:r>
+      <m:oMath>
+        <m:r>
+          <w:rPr>
+            <w:rFonts w:ascii="Cambria Math" w:hAnsi="Cambria Math"/>
+            <w:sz w:val="24"/>
+            <w:szCs w:val="24"/>
+          </w:rPr>
+          <m:t>54,8245614s</m:t>
+        </m:r>
+      </m:oMath>
+      <w:r>
+        <w:rPr>
+          <w:sz w:val="24"/>
+          <w:szCs w:val="24"/>
+        </w:rPr>
+        <w:t xml:space="preserve"> .</w:t>
+      </w:r>
+    </w:p>
+    <w:p>
+      <w:pPr>
+        <w:spacing w:line="360" w:lineRule="auto"/>
+        <w:jc w:val="both"/>
+        <w:rPr>
+          <w:sz w:val="24"/>
+          <w:szCs w:val="24"/>
+        </w:rPr>
+      </w:pPr>
+      <w:r>
+        <w:rPr>
+          <w:sz w:val="24"/>
+          <w:szCs w:val="24"/>
+        </w:rPr>
+        <w:t>E</w:t>
+      </w:r>
+      <w:r>
+        <w:rPr>
+          <w:sz w:val="24"/>
+          <w:szCs w:val="24"/>
+        </w:rPr>
+        <w:t xml:space="preserve">l </w:t>
+      </w:r>
+      <w:r>
+        <w:rPr>
+          <w:sz w:val="24"/>
+          <w:szCs w:val="24"/>
+        </w:rPr>
+        <w:t xml:space="preserve">ECM </w:t>
+      </w:r>
+      <w:r>
+        <w:rPr>
+          <w:sz w:val="24"/>
+          <w:szCs w:val="24"/>
+        </w:rPr>
+        <w:t>de</w:t>
+      </w:r>
+      <w:r>
+        <w:rPr>
+          <w:sz w:val="24"/>
+          <w:szCs w:val="24"/>
+        </w:rPr>
+        <w:t xml:space="preserve"> </w:t>
+      </w:r>
+      <w:r>
+        <w:rPr>
+          <w:sz w:val="24"/>
+          <w:szCs w:val="24"/>
+        </w:rPr>
+        <w:t>la solución de la ecuación de conducción de calor</w:t>
+      </w:r>
+      <w:r>
+        <w:rPr>
+          <w:sz w:val="24"/>
+          <w:szCs w:val="24"/>
+        </w:rPr>
+        <w:t xml:space="preserve"> dio</w:t>
+      </w:r>
+      <w:r>
+        <w:rPr>
+          <w:sz w:val="24"/>
+          <w:szCs w:val="24"/>
+        </w:rPr>
+        <w:t xml:space="preserve"> </w:t>
+      </w:r>
+      <m:oMath>
+        <m:r>
+          <w:rPr>
+            <w:rFonts w:ascii="Cambria Math" w:hAnsi="Cambria Math"/>
+            <w:sz w:val="24"/>
+            <w:szCs w:val="24"/>
+          </w:rPr>
+          <m:t>1030</m:t>
+        </m:r>
+        <m:r>
+          <w:rPr>
+            <w:rFonts w:ascii="Cambria Math" w:hAnsi="Cambria Math"/>
+            <w:sz w:val="24"/>
+            <w:szCs w:val="24"/>
+          </w:rPr>
+          <m:t xml:space="preserve"> °</m:t>
+        </m:r>
+        <m:sSup>
+          <m:sSupPr>
+            <m:ctrlPr>
+              <w:rPr>
+                <w:rFonts w:ascii="Cambria Math" w:hAnsi="Cambria Math"/>
+                <w:i/>
+                <w:sz w:val="24"/>
+                <w:szCs w:val="24"/>
+              </w:rPr>
+            </m:ctrlPr>
+          </m:sSupPr>
+          <m:e>
+            <m:r>
+              <w:rPr>
+                <w:rFonts w:ascii="Cambria Math" w:hAnsi="Cambria Math"/>
+                <w:sz w:val="24"/>
+                <w:szCs w:val="24"/>
+              </w:rPr>
+              <m:t>C</m:t>
+            </m:r>
+          </m:e>
+          <m:sup>
+            <m:r>
+              <w:rPr>
+                <w:rFonts w:ascii="Cambria Math" w:hAnsi="Cambria Math"/>
+                <w:sz w:val="24"/>
+                <w:szCs w:val="24"/>
+              </w:rPr>
+              <m:t>2</m:t>
+            </m:r>
+          </m:sup>
+        </m:sSup>
+      </m:oMath>
+      <w:r>
+        <w:rPr>
+          <w:sz w:val="24"/>
+          <w:szCs w:val="24"/>
+        </w:rPr>
+        <w:t xml:space="preserve"> </w:t>
+      </w:r>
+      <w:r>
+        <w:rPr>
+          <w:sz w:val="24"/>
+          <w:szCs w:val="24"/>
+        </w:rPr>
+        <w:t xml:space="preserve">con un </w:t>
+      </w:r>
+      <m:oMath>
+        <m:r>
+          <m:rPr>
+            <m:sty m:val="p"/>
+          </m:rPr>
+          <w:rPr>
+            <w:rFonts w:ascii="Cambria Math" w:hAnsi="Cambria Math"/>
+            <w:sz w:val="24"/>
+            <w:szCs w:val="24"/>
+          </w:rPr>
+          <m:t>Δ</m:t>
+        </m:r>
+        <m:r>
+          <w:rPr>
+            <w:rFonts w:ascii="Cambria Math" w:hAnsi="Cambria Math"/>
+            <w:sz w:val="24"/>
+            <w:szCs w:val="24"/>
+          </w:rPr>
+          <m:t>x=0,05</m:t>
+        </m:r>
+        <m:r>
+          <w:rPr>
+            <w:rFonts w:ascii="Cambria Math" w:hAnsi="Cambria Math"/>
+            <w:sz w:val="24"/>
+            <w:szCs w:val="24"/>
+          </w:rPr>
+          <m:t>m</m:t>
+        </m:r>
+      </m:oMath>
+      <w:r>
+        <w:rPr>
+          <w:rFonts w:eastAsiaTheme="minorEastAsia"/>
+          <w:sz w:val="24"/>
+          <w:szCs w:val="24"/>
+        </w:rPr>
+        <w:t xml:space="preserve"> </w:t>
+      </w:r>
+      <w:r>
+        <w:rPr>
+          <w:sz w:val="24"/>
+          <w:szCs w:val="24"/>
+        </w:rPr>
+        <w:t xml:space="preserve">y un </w:t>
+      </w:r>
+      <m:oMath>
+        <m:r>
+          <m:rPr>
+            <m:sty m:val="p"/>
+          </m:rPr>
+          <w:rPr>
+            <w:rFonts w:ascii="Cambria Math" w:hAnsi="Cambria Math"/>
+            <w:sz w:val="24"/>
+            <w:szCs w:val="24"/>
+          </w:rPr>
+          <m:t>Δ</m:t>
+        </m:r>
+        <m:r>
+          <w:rPr>
+            <w:rFonts w:ascii="Cambria Math" w:hAnsi="Cambria Math"/>
+            <w:sz w:val="24"/>
+            <w:szCs w:val="24"/>
+          </w:rPr>
+          <m:t>t=30</m:t>
+        </m:r>
+        <m:r>
+          <w:rPr>
+            <w:rFonts w:ascii="Cambria Math" w:hAnsi="Cambria Math"/>
+            <w:sz w:val="24"/>
+            <w:szCs w:val="24"/>
+          </w:rPr>
+          <m:t>s</m:t>
+        </m:r>
+      </m:oMath>
+      <w:r>
+        <w:rPr>
+          <w:sz w:val="24"/>
+          <w:szCs w:val="24"/>
+        </w:rPr>
+        <w:t>,</w:t>
+      </w:r>
+      <w:r>
+        <w:rPr>
+          <w:sz w:val="24"/>
+          <w:szCs w:val="24"/>
+        </w:rPr>
+        <w:t xml:space="preserve"> </w:t>
+      </w:r>
+      <w:r>
+        <w:rPr>
+          <w:sz w:val="24"/>
+          <w:szCs w:val="24"/>
+        </w:rPr>
+        <w:t>u</w:t>
+      </w:r>
+      <w:r>
+        <w:rPr>
+          <w:sz w:val="24"/>
+          <w:szCs w:val="24"/>
+        </w:rPr>
+        <w:t xml:space="preserve">sando un </w:t>
+      </w:r>
+      <m:oMath>
+        <m:r>
+          <m:rPr>
+            <m:sty m:val="p"/>
+          </m:rPr>
+          <w:rPr>
+            <w:rFonts w:ascii="Cambria Math" w:hAnsi="Cambria Math"/>
+            <w:sz w:val="24"/>
+            <w:szCs w:val="24"/>
+          </w:rPr>
+          <m:t>Δ</m:t>
+        </m:r>
+        <m:r>
+          <w:rPr>
+            <w:rFonts w:ascii="Cambria Math" w:hAnsi="Cambria Math"/>
+            <w:sz w:val="24"/>
+            <w:szCs w:val="24"/>
+          </w:rPr>
+          <m:t>t=20</m:t>
+        </m:r>
+      </m:oMath>
+      <w:r>
+        <w:rPr>
+          <w:sz w:val="24"/>
+          <w:szCs w:val="24"/>
+        </w:rPr>
+        <w:t xml:space="preserve"> nos arrojó un valor de </w:t>
+      </w:r>
+      <m:oMath>
+        <m:r>
+          <w:rPr>
+            <w:rFonts w:ascii="Cambria Math" w:hAnsi="Cambria Math"/>
+            <w:sz w:val="24"/>
+            <w:szCs w:val="24"/>
+          </w:rPr>
+          <m:t>1038 °</m:t>
+        </m:r>
+        <m:sSup>
+          <m:sSupPr>
+            <m:ctrlPr>
+              <w:rPr>
+                <w:rFonts w:ascii="Cambria Math" w:hAnsi="Cambria Math"/>
+                <w:i/>
+                <w:sz w:val="24"/>
+                <w:szCs w:val="24"/>
+              </w:rPr>
+            </m:ctrlPr>
+          </m:sSupPr>
+          <m:e>
+            <m:r>
+              <w:rPr>
+                <w:rFonts w:ascii="Cambria Math" w:hAnsi="Cambria Math"/>
+                <w:sz w:val="24"/>
+                <w:szCs w:val="24"/>
+              </w:rPr>
+              <m:t>C</m:t>
+            </m:r>
+          </m:e>
+          <m:sup>
+            <m:r>
+              <w:rPr>
+                <w:rFonts w:ascii="Cambria Math" w:hAnsi="Cambria Math"/>
+                <w:sz w:val="24"/>
+                <w:szCs w:val="24"/>
+              </w:rPr>
+              <m:t>2</m:t>
+            </m:r>
+          </m:sup>
+        </m:sSup>
+      </m:oMath>
+      <w:r>
+        <w:rPr>
+          <w:sz w:val="24"/>
+          <w:szCs w:val="24"/>
+        </w:rPr>
+        <w:t xml:space="preserve">  luego</w:t>
+      </w:r>
+      <w:r>
+        <w:rPr>
+          <w:sz w:val="24"/>
+          <w:szCs w:val="24"/>
+        </w:rPr>
+        <w:t xml:space="preserve"> se</w:t>
+      </w:r>
+      <w:r>
+        <w:rPr>
+          <w:sz w:val="24"/>
+          <w:szCs w:val="24"/>
+        </w:rPr>
+        <w:t xml:space="preserve"> hi</w:t>
+      </w:r>
+      <w:r>
+        <w:rPr>
+          <w:sz w:val="24"/>
+          <w:szCs w:val="24"/>
+        </w:rPr>
+        <w:t>zo</w:t>
+      </w:r>
+      <w:r>
+        <w:rPr>
+          <w:sz w:val="24"/>
+          <w:szCs w:val="24"/>
+        </w:rPr>
+        <w:t xml:space="preserve"> un </w:t>
+      </w:r>
+      <w:r>
+        <w:rPr>
+          <w:sz w:val="24"/>
+          <w:szCs w:val="24"/>
+        </w:rPr>
+        <w:t>último</w:t>
+      </w:r>
+      <w:r>
+        <w:rPr>
+          <w:sz w:val="24"/>
+          <w:szCs w:val="24"/>
+        </w:rPr>
+        <w:t xml:space="preserve"> cambio </w:t>
+      </w:r>
+      <w:r>
+        <w:rPr>
+          <w:sz w:val="24"/>
+          <w:szCs w:val="24"/>
+        </w:rPr>
+        <w:t>por</w:t>
+      </w:r>
+      <w:r>
+        <w:rPr>
+          <w:sz w:val="24"/>
+          <w:szCs w:val="24"/>
+        </w:rPr>
+        <w:t xml:space="preserve"> </w:t>
+      </w:r>
+      <m:oMath>
+        <m:r>
+          <m:rPr>
+            <m:sty m:val="p"/>
+          </m:rPr>
+          <w:rPr>
+            <w:rFonts w:ascii="Cambria Math" w:hAnsi="Cambria Math"/>
+            <w:sz w:val="24"/>
+            <w:szCs w:val="24"/>
+          </w:rPr>
+          <m:t>Δ</m:t>
+        </m:r>
+        <m:r>
+          <w:rPr>
+            <w:rFonts w:ascii="Cambria Math" w:hAnsi="Cambria Math"/>
+            <w:sz w:val="24"/>
+            <w:szCs w:val="24"/>
+          </w:rPr>
+          <m:t>t</m:t>
+        </m:r>
+        <m:r>
+          <w:rPr>
+            <w:rFonts w:ascii="Cambria Math" w:hAnsi="Cambria Math"/>
+            <w:sz w:val="24"/>
+            <w:szCs w:val="24"/>
+          </w:rPr>
+          <m:t>=</m:t>
+        </m:r>
+        <m:r>
+          <w:rPr>
+            <w:rFonts w:ascii="Cambria Math" w:hAnsi="Cambria Math"/>
+            <w:sz w:val="24"/>
+            <w:szCs w:val="24"/>
+          </w:rPr>
+          <m:t>1</m:t>
+        </m:r>
+        <m:r>
+          <w:rPr>
+            <w:rFonts w:ascii="Cambria Math" w:hAnsi="Cambria Math"/>
+            <w:sz w:val="24"/>
+            <w:szCs w:val="24"/>
+          </w:rPr>
+          <m:t>0</m:t>
+        </m:r>
+      </m:oMath>
+      <w:r>
+        <w:rPr>
+          <w:sz w:val="24"/>
+          <w:szCs w:val="24"/>
+        </w:rPr>
+        <w:t xml:space="preserve"> y nos </w:t>
+      </w:r>
+      <w:r>
+        <w:rPr>
+          <w:sz w:val="24"/>
+          <w:szCs w:val="24"/>
+        </w:rPr>
+        <w:t>arrojó</w:t>
+      </w:r>
+      <w:r>
+        <w:rPr>
+          <w:sz w:val="24"/>
+          <w:szCs w:val="24"/>
+        </w:rPr>
+        <w:t xml:space="preserve"> un valor de </w:t>
+      </w:r>
+      <m:oMath>
+        <m:r>
+          <w:rPr>
+            <w:rFonts w:ascii="Cambria Math" w:hAnsi="Cambria Math"/>
+            <w:sz w:val="24"/>
+            <w:szCs w:val="24"/>
+          </w:rPr>
+          <m:t>1047 °</m:t>
+        </m:r>
+        <m:sSup>
+          <m:sSupPr>
+            <m:ctrlPr>
+              <w:rPr>
+                <w:rFonts w:ascii="Cambria Math" w:hAnsi="Cambria Math"/>
+                <w:i/>
+                <w:sz w:val="24"/>
+                <w:szCs w:val="24"/>
+              </w:rPr>
+            </m:ctrlPr>
+          </m:sSupPr>
+          <m:e>
+            <m:r>
+              <w:rPr>
+                <w:rFonts w:ascii="Cambria Math" w:hAnsi="Cambria Math"/>
+                <w:sz w:val="24"/>
+                <w:szCs w:val="24"/>
+              </w:rPr>
+              <m:t>C</m:t>
+            </m:r>
+          </m:e>
+          <m:sup>
+            <m:r>
+              <w:rPr>
+                <w:rFonts w:ascii="Cambria Math" w:hAnsi="Cambria Math"/>
+                <w:sz w:val="24"/>
+                <w:szCs w:val="24"/>
+              </w:rPr>
+              <m:t>2</m:t>
+            </m:r>
+          </m:sup>
+        </m:sSup>
+      </m:oMath>
+      <w:r>
+        <w:rPr>
+          <w:sz w:val="24"/>
+          <w:szCs w:val="24"/>
+        </w:rPr>
+        <w:t>.</w:t>
+      </w:r>
+    </w:p>
+    <w:p>
+      <w:pPr>
+        <w:spacing w:line="360" w:lineRule="auto"/>
+        <w:jc w:val="both"/>
+        <w:rPr>
+          <w:sz w:val="24"/>
+          <w:szCs w:val="24"/>
+        </w:rPr>
+      </w:pPr>
+      <w:r>
+        <w:rPr>
+          <w:sz w:val="24"/>
+          <w:szCs w:val="24"/>
+        </w:rPr>
+        <w:t xml:space="preserve">En </w:t>
+      </w:r>
+      <w:r>
+        <w:rPr>
+          <w:sz w:val="24"/>
+          <w:szCs w:val="24"/>
+        </w:rPr>
+        <w:t>conclusión</w:t>
+      </w:r>
+      <w:r>
+        <w:rPr>
+          <w:sz w:val="24"/>
+          <w:szCs w:val="24"/>
+        </w:rPr>
+        <w:t>,</w:t>
+      </w:r>
+      <w:r>
+        <w:rPr>
+          <w:sz w:val="24"/>
+          <w:szCs w:val="24"/>
+        </w:rPr>
+        <w:t xml:space="preserve"> a medida que bajamos el </w:t>
+      </w:r>
+      <m:oMath>
+        <m:r>
+          <m:rPr>
+            <m:sty m:val="p"/>
+          </m:rPr>
+          <w:rPr>
+            <w:rFonts w:ascii="Cambria Math" w:hAnsi="Cambria Math"/>
+            <w:sz w:val="24"/>
+            <w:szCs w:val="24"/>
+          </w:rPr>
+          <m:t>Δ</m:t>
+        </m:r>
+        <m:r>
+          <w:rPr>
+            <w:rFonts w:ascii="Cambria Math" w:hAnsi="Cambria Math"/>
+            <w:sz w:val="24"/>
+            <w:szCs w:val="24"/>
+          </w:rPr>
+          <m:t>t</m:t>
+        </m:r>
+      </m:oMath>
+      <w:r>
+        <w:rPr>
+          <w:sz w:val="24"/>
+          <w:szCs w:val="24"/>
+        </w:rPr>
+        <w:t xml:space="preserve"> por debajo </w:t>
+      </w:r>
+      <w:r>
+        <w:rPr>
+          <w:sz w:val="24"/>
+          <w:szCs w:val="24"/>
+        </w:rPr>
+        <w:t>de</w:t>
+      </w:r>
+      <w:r>
+        <w:rPr>
+          <w:sz w:val="24"/>
+          <w:szCs w:val="24"/>
+        </w:rPr>
+        <w:t xml:space="preserve"> </w:t>
+      </w:r>
+      <m:oMath>
+        <m:r>
+          <w:rPr>
+            <w:rFonts w:ascii="Cambria Math" w:hAnsi="Cambria Math"/>
+            <w:sz w:val="24"/>
+            <w:szCs w:val="24"/>
+          </w:rPr>
+          <m:t>54s</m:t>
+        </m:r>
+      </m:oMath>
+      <w:r>
+        <w:rPr>
+          <w:sz w:val="24"/>
+          <w:szCs w:val="24"/>
+        </w:rPr>
+        <w:t>, vamos a obtener un error cuadrático mayor.</w:t>
+      </w:r>
+    </w:p>
+    <w:p>
+      <w:pPr>
+        <w:spacing w:line="360" w:lineRule="auto"/>
+        <w:jc w:val="both"/>
+        <w:rPr>
+          <w:sz w:val="24"/>
+          <w:szCs w:val="24"/>
+        </w:rPr>
+      </w:pPr>
+      <w:r>
+        <w:rPr>
+          <w:sz w:val="24"/>
+          <w:szCs w:val="24"/>
+        </w:rPr>
+        <w:lastRenderedPageBreak/>
+        <w:t xml:space="preserve">En síntesis, el error absoluto </w:t>
+      </w:r>
+      <w:r>
+        <w:rPr>
+          <w:sz w:val="24"/>
+          <w:szCs w:val="24"/>
+        </w:rPr>
+        <w:t xml:space="preserve">promedio </w:t>
+      </w:r>
+      <w:r>
+        <w:rPr>
+          <w:sz w:val="24"/>
+          <w:szCs w:val="24"/>
+        </w:rPr>
+        <w:t xml:space="preserve">que obtendremos </w:t>
+      </w:r>
+      <w:r>
+        <w:rPr>
+          <w:sz w:val="24"/>
+          <w:szCs w:val="24"/>
+        </w:rPr>
+        <w:t>del ajuste,</w:t>
+      </w:r>
+      <w:r>
+        <w:rPr>
+          <w:sz w:val="24"/>
+          <w:szCs w:val="24"/>
+        </w:rPr>
+        <w:t xml:space="preserve"> que sería la raíz cuadrada de ECM es igual a 23ºC y el de</w:t>
+      </w:r>
+      <w:r>
+        <w:rPr>
+          <w:sz w:val="24"/>
+          <w:szCs w:val="24"/>
+        </w:rPr>
+        <w:t xml:space="preserve"> la solución </w:t>
+      </w:r>
+      <w:r>
+        <w:rPr>
+          <w:sz w:val="24"/>
+          <w:szCs w:val="24"/>
+        </w:rPr>
+        <w:t>de la ecuación de conducción de calor</w:t>
+      </w:r>
+      <w:r>
+        <w:rPr>
+          <w:sz w:val="24"/>
+          <w:szCs w:val="24"/>
+        </w:rPr>
+        <w:t xml:space="preserve"> </w:t>
+      </w:r>
+      <w:r>
+        <w:rPr>
+          <w:sz w:val="24"/>
+          <w:szCs w:val="24"/>
+        </w:rPr>
+        <w:t>es de 26ºC</w:t>
+      </w:r>
+      <w:r>
+        <w:rPr>
+          <w:sz w:val="24"/>
+          <w:szCs w:val="24"/>
+        </w:rPr>
+        <w:t>.</w:t>
+      </w:r>
+      <w:r>
+        <w:rPr>
+          <w:sz w:val="24"/>
+          <w:szCs w:val="24"/>
+        </w:rPr>
+        <w:t xml:space="preserve"> </w:t>
+      </w:r>
+      <w:r>
+        <w:rPr>
+          <w:sz w:val="24"/>
+          <w:szCs w:val="24"/>
+        </w:rPr>
+        <w:t>A</w:t>
+      </w:r>
+      <w:r>
+        <w:rPr>
+          <w:sz w:val="24"/>
+          <w:szCs w:val="24"/>
+        </w:rPr>
+        <w:t>nalizando la industria siderúrgica lo más aceptable es un error de 2ºC/5ºC por lo cual estimo que se debería usar otro método.</w:t>
+      </w:r>
     </w:p>
     <w:sectPr>
       <w:pgSz w:w="11906" w:h="16838"/>
@@ -2262,7 +3308,7 @@
 </file>
 
 <file path=word/styles.xml><?xml version="1.0" encoding="utf-8"?>
-<w:styles xmlns:mc="http://schemas.openxmlformats.org/markup-compatibility/2006" xmlns:r="http://schemas.openxmlformats.org/officeDocument/2006/relationships" xmlns:w="http://schemas.openxmlformats.org/wordprocessingml/2006/main" xmlns:w14="http://schemas.microsoft.com/office/word/2010/wordml" xmlns:w15="http://schemas.microsoft.com/office/word/2012/wordml" xmlns:w16cex="http://schemas.microsoft.com/office/word/2018/wordml/cex" xmlns:w16cid="http://schemas.microsoft.com/office/word/2016/wordml/cid" xmlns:w16="http://schemas.microsoft.com/office/word/2018/wordml" xmlns:w16du="http://schemas.microsoft.com/office/word/2023/wordml/word16du" xmlns:w16sdtdh="http://schemas.microsoft.com/office/word/2020/wordml/sdtdatahash" xmlns:w16se="http://schemas.microsoft.com/office/word/2015/wordml/symex" mc:Ignorable="w14 w15 w16se w16cid w16 w16cex w16sdtdh w16du">
+<w:styles xmlns:mc="http://schemas.openxmlformats.org/markup-compatibility/2006" xmlns:r="http://schemas.openxmlformats.org/officeDocument/2006/relationships" xmlns:w="http://schemas.openxmlformats.org/wordprocessingml/2006/main" xmlns:w14="http://schemas.microsoft.com/office/word/2010/wordml" xmlns:w15="http://schemas.microsoft.com/office/word/2012/wordml" xmlns:w16cex="http://schemas.microsoft.com/office/word/2018/wordml/cex" xmlns:w16cid="http://schemas.microsoft.com/office/word/2016/wordml/cid" xmlns:w16="http://schemas.microsoft.com/office/word/2018/wordml" xmlns:w16sdtdh="http://schemas.microsoft.com/office/word/2020/wordml/sdtdatahash" xmlns:w16se="http://schemas.microsoft.com/office/word/2015/wordml/symex" mc:Ignorable="w14 w15 w16se w16cid w16 w16cex w16sdtdh">
   <w:docDefaults>
     <w:rPrDefault>
       <w:rPr>

</xml_diff>